<commit_message>
Changes to deliverable report
</commit_message>
<xml_diff>
--- a/Documents/Minutes of Meetings/MoM - Sep 8 At Library.docx
+++ b/Documents/Minutes of Meetings/MoM - Sep 8 At Library.docx
@@ -1,6 +1,6 @@
 
 <file path=word/document.xml><?xml version="1.0" encoding="utf-8"?>
-<w:document xmlns:wpc="http://schemas.microsoft.com/office/word/2010/wordprocessingCanvas" xmlns:mc="http://schemas.openxmlformats.org/markup-compatibility/2006" xmlns:o="urn:schemas-microsoft-com:office:office" xmlns:r="http://schemas.openxmlformats.org/officeDocument/2006/relationships" xmlns:m="http://schemas.openxmlformats.org/officeDocument/2006/math" xmlns:v="urn:schemas-microsoft-com:vml" xmlns:wp14="http://schemas.microsoft.com/office/word/2010/wordprocessingDrawing" xmlns:wp="http://schemas.openxmlformats.org/drawingml/2006/wordprocessingDrawing" xmlns:w10="urn:schemas-microsoft-com:office:word" xmlns:w="http://schemas.openxmlformats.org/wordprocessingml/2006/main" xmlns:w14="http://schemas.microsoft.com/office/word/2010/wordml" xmlns:w15="http://schemas.microsoft.com/office/word/2012/wordml" xmlns:wpg="http://schemas.microsoft.com/office/word/2010/wordprocessingGroup" xmlns:wpi="http://schemas.microsoft.com/office/word/2010/wordprocessingInk" xmlns:wne="http://schemas.microsoft.com/office/word/2006/wordml" xmlns:wps="http://schemas.microsoft.com/office/word/2010/wordprocessingShape" mc:Ignorable="w14 w15 wp14">
+<w:document xmlns:wpc="http://schemas.microsoft.com/office/word/2010/wordprocessingCanvas" xmlns:cx="http://schemas.microsoft.com/office/drawing/2014/chartex" xmlns:cx1="http://schemas.microsoft.com/office/drawing/2015/9/8/chartex" xmlns:cx2="http://schemas.microsoft.com/office/drawing/2015/10/21/chartex" xmlns:mc="http://schemas.openxmlformats.org/markup-compatibility/2006" xmlns:o="urn:schemas-microsoft-com:office:office" xmlns:r="http://schemas.openxmlformats.org/officeDocument/2006/relationships" xmlns:m="http://schemas.openxmlformats.org/officeDocument/2006/math" xmlns:v="urn:schemas-microsoft-com:vml" xmlns:wp14="http://schemas.microsoft.com/office/word/2010/wordprocessingDrawing" xmlns:wp="http://schemas.openxmlformats.org/drawingml/2006/wordprocessingDrawing" xmlns:w10="urn:schemas-microsoft-com:office:word" xmlns:w="http://schemas.openxmlformats.org/wordprocessingml/2006/main" xmlns:w14="http://schemas.microsoft.com/office/word/2010/wordml" xmlns:w15="http://schemas.microsoft.com/office/word/2012/wordml" xmlns:w16se="http://schemas.microsoft.com/office/word/2015/wordml/symex" xmlns:wpg="http://schemas.microsoft.com/office/word/2010/wordprocessingGroup" xmlns:wpi="http://schemas.microsoft.com/office/word/2010/wordprocessingInk" xmlns:wne="http://schemas.microsoft.com/office/word/2006/wordml" xmlns:wps="http://schemas.microsoft.com/office/word/2010/wordprocessingShape" mc:Ignorable="w14 w15 w16se wp14">
   <w:body>
     <w:p>
       <w:pPr>
@@ -184,6 +184,14 @@
         </w:rPr>
         <w:t xml:space="preserve">Meeting on: </w:t>
       </w:r>
+      <w:r>
+        <w:rPr>
+          <w:rFonts w:cstheme="minorHAnsi"/>
+          <w:sz w:val="24"/>
+          <w:szCs w:val="24"/>
+        </w:rPr>
+        <w:t>09/08/2016</w:t>
+      </w:r>
     </w:p>
     <w:p>
       <w:pPr>
@@ -209,7 +217,7 @@
           <w:sz w:val="24"/>
           <w:szCs w:val="24"/>
         </w:rPr>
-        <w:t xml:space="preserve"> Class, B157</w:t>
+        <w:t xml:space="preserve"> Willis Library</w:t>
       </w:r>
     </w:p>
     <w:p>
@@ -236,7 +244,7 @@
           <w:sz w:val="24"/>
           <w:szCs w:val="24"/>
         </w:rPr>
-        <w:t>10:50 AM – 11:20 AM</w:t>
+        <w:t>18:30-21:00</w:t>
       </w:r>
     </w:p>
     <w:p>
@@ -248,6 +256,7 @@
           <w:szCs w:val="24"/>
         </w:rPr>
       </w:pPr>
+      <w:bookmarkStart w:id="0" w:name="_GoBack"/>
       <w:r>
         <w:rPr>
           <w:rFonts w:cstheme="minorHAnsi"/>
@@ -902,8 +911,6 @@
               </w:rPr>
               <w:t>Risks involved in the project, high level project plan, project timeline, GANTT and PERT charts</w:t>
             </w:r>
-            <w:bookmarkStart w:id="0" w:name="_GoBack"/>
-            <w:bookmarkEnd w:id="0"/>
           </w:p>
         </w:tc>
         <w:tc>
@@ -965,6 +972,7 @@
           </w:p>
         </w:tc>
       </w:tr>
+      <w:bookmarkEnd w:id="0"/>
     </w:tbl>
     <w:p>
       <w:pPr>
@@ -987,7 +995,7 @@
 </file>
 
 <file path=word/styles.xml><?xml version="1.0" encoding="utf-8"?>
-<w:styles xmlns:mc="http://schemas.openxmlformats.org/markup-compatibility/2006" xmlns:r="http://schemas.openxmlformats.org/officeDocument/2006/relationships" xmlns:w="http://schemas.openxmlformats.org/wordprocessingml/2006/main" xmlns:w14="http://schemas.microsoft.com/office/word/2010/wordml" xmlns:w15="http://schemas.microsoft.com/office/word/2012/wordml" mc:Ignorable="w14 w15">
+<w:styles xmlns:mc="http://schemas.openxmlformats.org/markup-compatibility/2006" xmlns:r="http://schemas.openxmlformats.org/officeDocument/2006/relationships" xmlns:w="http://schemas.openxmlformats.org/wordprocessingml/2006/main" xmlns:w14="http://schemas.microsoft.com/office/word/2010/wordml" xmlns:w15="http://schemas.microsoft.com/office/word/2012/wordml" xmlns:w16se="http://schemas.microsoft.com/office/word/2015/wordml/symex" mc:Ignorable="w14 w15 w16se">
   <w:docDefaults>
     <w:rPrDefault>
       <w:rPr>
@@ -1003,7 +1011,7 @@
       </w:pPr>
     </w:pPrDefault>
   </w:docDefaults>
-  <w:latentStyles w:defLockedState="0" w:defUIPriority="99" w:defSemiHidden="0" w:defUnhideWhenUsed="0" w:defQFormat="0" w:count="371">
+  <w:latentStyles w:defLockedState="0" w:defUIPriority="99" w:defSemiHidden="0" w:defUnhideWhenUsed="0" w:defQFormat="0" w:count="372">
     <w:lsdException w:name="Normal" w:uiPriority="0" w:qFormat="1"/>
     <w:lsdException w:name="heading 1" w:uiPriority="9" w:qFormat="1"/>
     <w:lsdException w:name="heading 2" w:semiHidden="1" w:uiPriority="9" w:unhideWhenUsed="1" w:qFormat="1"/>
@@ -1109,7 +1117,6 @@
     <w:lsdException w:name="HTML Sample" w:semiHidden="1" w:unhideWhenUsed="1"/>
     <w:lsdException w:name="HTML Typewriter" w:semiHidden="1" w:unhideWhenUsed="1"/>
     <w:lsdException w:name="HTML Variable" w:semiHidden="1" w:unhideWhenUsed="1"/>
-    <w:lsdException w:name="Normal Table" w:semiHidden="1" w:unhideWhenUsed="1"/>
     <w:lsdException w:name="annotation subject" w:semiHidden="1" w:unhideWhenUsed="1"/>
     <w:lsdException w:name="No List" w:semiHidden="1" w:unhideWhenUsed="1"/>
     <w:lsdException w:name="Outline List 1" w:semiHidden="1" w:unhideWhenUsed="1"/>
@@ -1156,10 +1163,8 @@
     <w:lsdException w:name="Table Subtle 2" w:semiHidden="1" w:unhideWhenUsed="1"/>
     <w:lsdException w:name="Table Web 1" w:semiHidden="1" w:unhideWhenUsed="1"/>
     <w:lsdException w:name="Table Web 2" w:semiHidden="1" w:unhideWhenUsed="1"/>
-    <w:lsdException w:name="Table Web 3" w:semiHidden="1" w:unhideWhenUsed="1"/>
     <w:lsdException w:name="Balloon Text" w:semiHidden="1" w:unhideWhenUsed="1"/>
     <w:lsdException w:name="Table Grid" w:uiPriority="39"/>
-    <w:lsdException w:name="Table Theme" w:semiHidden="1" w:unhideWhenUsed="1"/>
     <w:lsdException w:name="Placeholder Text" w:semiHidden="1"/>
     <w:lsdException w:name="No Spacing" w:uiPriority="1" w:qFormat="1"/>
     <w:lsdException w:name="Light Shading" w:uiPriority="60"/>
@@ -1375,6 +1380,7 @@
     <w:lsdException w:name="List Table 5 Dark Accent 6" w:uiPriority="50"/>
     <w:lsdException w:name="List Table 6 Colorful Accent 6" w:uiPriority="51"/>
     <w:lsdException w:name="List Table 7 Colorful Accent 6" w:uiPriority="52"/>
+    <w:lsdException w:name="Mention" w:semiHidden="1" w:unhideWhenUsed="1"/>
   </w:latentStyles>
   <w:style w:type="paragraph" w:default="1" w:styleId="Normal">
     <w:name w:val="Normal"/>

</xml_diff>